<commit_message>
Atualização Documentação / Inserções no Banco de Dados
</commit_message>
<xml_diff>
--- a/Documentação Geral do Projeto/modelo-documentacao.docx
+++ b/Documentação Geral do Projeto/modelo-documentacao.docx
@@ -471,7 +471,11 @@
               </mc:Choice>
               <mc:Fallback>
                 <w:pict>
-                  <v:shape w14:anchorId="6E29CBE8" id="Caixa de Texto 10" o:spid="_x0000_s1027" type="#_x0000_t202" alt="Caixa de texto que mostra as informações de contato comerciais" style="position:absolute;margin-left:0;margin-top:0;width:468pt;height:48.95pt;z-index:251660288;visibility:visible;mso-wrap-style:square;mso-width-percent:1000;mso-height-percent:0;mso-wrap-distance-left:9pt;mso-wrap-distance-top:0;mso-wrap-distance-right:9pt;mso-wrap-distance-bottom:0;mso-position-horizontal:left;mso-position-horizontal-relative:margin;mso-position-vertical:bottom;mso-position-vertical-relative:margin;mso-width-percent:1000;mso-height-percent:0;mso-width-relative:margin;mso-height-relative:margin;v-text-anchor:middle" o:gfxdata="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" fillcolor="#7030a0" stroked="f" strokeweight=".5pt">
+                  <v:shapetype w14:anchorId="6E29CBE8" id="_x0000_t202" coordsize="21600,21600" o:spt="202" path="m,l,21600r21600,l21600,xe">
+                    <v:stroke joinstyle="miter"/>
+                    <v:path gradientshapeok="t" o:connecttype="rect"/>
+                  </v:shapetype>
+                  <v:shape id="Caixa de Texto 10" o:spid="_x0000_s1027" type="#_x0000_t202" alt="Caixa de texto que mostra as informações de contato comerciais" style="position:absolute;margin-left:0;margin-top:0;width:468pt;height:48.95pt;z-index:251660288;visibility:visible;mso-wrap-style:square;mso-width-percent:1000;mso-height-percent:0;mso-wrap-distance-left:9pt;mso-wrap-distance-top:0;mso-wrap-distance-right:9pt;mso-wrap-distance-bottom:0;mso-position-horizontal:left;mso-position-horizontal-relative:margin;mso-position-vertical:bottom;mso-position-vertical-relative:margin;mso-width-percent:1000;mso-height-percent:0;mso-width-relative:margin;mso-height-relative:margin;v-text-anchor:middle" o:gfxdata="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" fillcolor="#7030a0" stroked="f" strokeweight=".5pt">
                     <v:textbox inset="12.96pt,0,12.96pt,0">
                       <w:txbxContent>
                         <w:tbl>
@@ -2722,7 +2726,76 @@
     </w:p>
     <w:p>
       <w:r>
-        <w:t>Coloque aqui brevemente o que é a modelagem de software</w:t>
+        <w:t xml:space="preserve">A modelagem de Software </w:t>
+      </w:r>
+      <w:r>
+        <w:t>trata do desenvolvimento de modelos</w:t>
+      </w:r>
+      <w:r>
+        <w:t>, por meio de fluxogramas, gráficos</w:t>
+      </w:r>
+      <w:r>
+        <w:t>, entre outros</w:t>
+      </w:r>
+      <w:r>
+        <w:t xml:space="preserve">, visando </w:t>
+      </w:r>
+      <w:r>
+        <w:t xml:space="preserve">entender </w:t>
+      </w:r>
+      <w:r>
+        <w:t>as características e o fu</w:t>
+      </w:r>
+      <w:r>
+        <w:t xml:space="preserve">ncionamento </w:t>
+      </w:r>
+      <w:r>
+        <w:t xml:space="preserve">de um determinado </w:t>
+      </w:r>
+      <w:r>
+        <w:t xml:space="preserve">sistema de software. </w:t>
+      </w:r>
+      <w:r>
+        <w:t xml:space="preserve">Na modelagem de banco de dados, por exemplo, </w:t>
+      </w:r>
+      <w:r>
+        <w:t xml:space="preserve">deverá ser realizada a análise de requisitos </w:t>
+      </w:r>
+      <w:r>
+        <w:t xml:space="preserve">na qual será referenciada </w:t>
+      </w:r>
+      <w:r>
+        <w:t>a regra do neg</w:t>
+      </w:r>
+      <w:r>
+        <w:t>ó</w:t>
+      </w:r>
+      <w:r>
+        <w:t>cio</w:t>
+      </w:r>
+      <w:r>
+        <w:t xml:space="preserve">. </w:t>
+      </w:r>
+      <w:r>
+        <w:t>Entendido o processo</w:t>
+      </w:r>
+      <w:r>
+        <w:t xml:space="preserve"> e as necessidades do </w:t>
+      </w:r>
+      <w:r>
+        <w:t xml:space="preserve">cliente </w:t>
+      </w:r>
+      <w:r>
+        <w:t>com relação ao banco de dados</w:t>
+      </w:r>
+      <w:r>
+        <w:t xml:space="preserve"> deve-se criar a modelagem </w:t>
+      </w:r>
+      <w:r>
+        <w:t xml:space="preserve">a qual será </w:t>
+      </w:r>
+      <w:r>
+        <w:t>a base do novo sistema.</w:t>
       </w:r>
     </w:p>
     <w:p>
@@ -2739,9 +2812,77 @@
     </w:p>
     <w:p>
       <w:r>
-        <w:t>Insira aqui uma breve descrição sobre o modelo lógico e a imagem exportada</w:t>
+        <w:t>Define</w:t>
+      </w:r>
+      <w:r>
+        <w:t xml:space="preserve"> </w:t>
+      </w:r>
+      <w:r>
+        <w:t>as ligações entre as tabelas</w:t>
+      </w:r>
+      <w:r>
+        <w:t xml:space="preserve"> (entidades)</w:t>
+      </w:r>
+      <w:r>
+        <w:t xml:space="preserve">, </w:t>
+      </w:r>
+      <w:r>
+        <w:t>suas respectivas chaves primarias, chaves estrangeiras</w:t>
+      </w:r>
+      <w:r>
+        <w:t xml:space="preserve"> e atributos</w:t>
+      </w:r>
+      <w:r>
+        <w:t>.</w:t>
       </w:r>
     </w:p>
+    <w:p/>
+    <w:p>
+      <w:r>
+        <w:rPr>
+          <w:noProof/>
+        </w:rPr>
+        <w:drawing>
+          <wp:inline distT="0" distB="0" distL="0" distR="0" wp14:anchorId="78805A13" wp14:editId="285D052B">
+            <wp:extent cx="5732145" cy="4789170"/>
+            <wp:effectExtent l="0" t="0" r="1905" b="0"/>
+            <wp:docPr id="1" name="Imagem 1" descr="Uma imagem contendo captura de tela&#10;&#10;Descrição gerada automaticamente"/>
+            <wp:cNvGraphicFramePr>
+              <a:graphicFrameLocks xmlns:a="http://schemas.openxmlformats.org/drawingml/2006/main" noChangeAspect="1"/>
+            </wp:cNvGraphicFramePr>
+            <a:graphic xmlns:a="http://schemas.openxmlformats.org/drawingml/2006/main">
+              <a:graphicData uri="http://schemas.openxmlformats.org/drawingml/2006/picture">
+                <pic:pic xmlns:pic="http://schemas.openxmlformats.org/drawingml/2006/picture">
+                  <pic:nvPicPr>
+                    <pic:cNvPr id="1" name="SP_Med_Group-Modelo_Logico_SPMED (1).png"/>
+                    <pic:cNvPicPr/>
+                  </pic:nvPicPr>
+                  <pic:blipFill>
+                    <a:blip r:embed="rId11"/>
+                    <a:stretch>
+                      <a:fillRect/>
+                    </a:stretch>
+                  </pic:blipFill>
+                  <pic:spPr>
+                    <a:xfrm>
+                      <a:off x="0" y="0"/>
+                      <a:ext cx="5732145" cy="4789170"/>
+                    </a:xfrm>
+                    <a:prstGeom prst="rect">
+                      <a:avLst/>
+                    </a:prstGeom>
+                  </pic:spPr>
+                </pic:pic>
+              </a:graphicData>
+            </a:graphic>
+          </wp:inline>
+        </w:drawing>
+      </w:r>
+    </w:p>
+    <w:p/>
+    <w:p/>
+    <w:p/>
+    <w:p/>
     <w:p>
       <w:pPr>
         <w:pStyle w:val="cabealho2"/>
@@ -2749,6 +2890,7 @@
       <w:bookmarkStart w:id="12" w:name="_Toc533767849"/>
       <w:bookmarkStart w:id="13" w:name="_Toc3879736"/>
       <w:r>
+        <w:lastRenderedPageBreak/>
         <w:t>Modelo Físico</w:t>
       </w:r>
       <w:bookmarkEnd w:id="12"/>
@@ -2756,9 +2898,64 @@
     </w:p>
     <w:p>
       <w:r>
-        <w:t>Insira aqui uma breve descrição sobre o modelo físico e a imagem exportada</w:t>
+        <w:t xml:space="preserve">Modelo onde estão dispostos as </w:t>
+      </w:r>
+      <w:r>
+        <w:t>Entidades</w:t>
+      </w:r>
+      <w:r>
+        <w:t xml:space="preserve"> e seus atributos com s</w:t>
+      </w:r>
+      <w:r>
+        <w:t>eus respectivos dados</w:t>
+      </w:r>
+      <w:r>
+        <w:t>.</w:t>
       </w:r>
     </w:p>
+    <w:p>
+      <w:r>
+        <w:rPr>
+          <w:noProof/>
+        </w:rPr>
+        <w:drawing>
+          <wp:inline distT="0" distB="0" distL="0" distR="0" wp14:anchorId="27B98134" wp14:editId="20B52F01">
+            <wp:extent cx="5732145" cy="3447415"/>
+            <wp:effectExtent l="0" t="0" r="1905" b="635"/>
+            <wp:docPr id="2" name="Imagem 2" descr="Uma imagem contendo captura de tela, interior&#10;&#10;Descrição gerada automaticamente"/>
+            <wp:cNvGraphicFramePr>
+              <a:graphicFrameLocks xmlns:a="http://schemas.openxmlformats.org/drawingml/2006/main" noChangeAspect="1"/>
+            </wp:cNvGraphicFramePr>
+            <a:graphic xmlns:a="http://schemas.openxmlformats.org/drawingml/2006/main">
+              <a:graphicData uri="http://schemas.openxmlformats.org/drawingml/2006/picture">
+                <pic:pic xmlns:pic="http://schemas.openxmlformats.org/drawingml/2006/picture">
+                  <pic:nvPicPr>
+                    <pic:cNvPr id="2" name="SPMedGroup_Fisico.png"/>
+                    <pic:cNvPicPr/>
+                  </pic:nvPicPr>
+                  <pic:blipFill>
+                    <a:blip r:embed="rId12"/>
+                    <a:stretch>
+                      <a:fillRect/>
+                    </a:stretch>
+                  </pic:blipFill>
+                  <pic:spPr>
+                    <a:xfrm>
+                      <a:off x="0" y="0"/>
+                      <a:ext cx="5732145" cy="3447415"/>
+                    </a:xfrm>
+                    <a:prstGeom prst="rect">
+                      <a:avLst/>
+                    </a:prstGeom>
+                  </pic:spPr>
+                </pic:pic>
+              </a:graphicData>
+            </a:graphic>
+          </wp:inline>
+        </w:drawing>
+      </w:r>
+    </w:p>
+    <w:p/>
     <w:p>
       <w:pPr>
         <w:pStyle w:val="cabealho2"/>
@@ -2773,13 +2970,82 @@
     </w:p>
     <w:p>
       <w:r>
-        <w:t>Insira aqui uma breve descrição sobre o modelo conceitual e a imagem exportada</w:t>
-      </w:r>
+        <w:t xml:space="preserve">Diagrama </w:t>
+      </w:r>
+      <w:r>
+        <w:t xml:space="preserve">que </w:t>
+      </w:r>
+      <w:r>
+        <w:t>desenha</w:t>
+      </w:r>
+      <w:r>
+        <w:t xml:space="preserve"> as relações entre as </w:t>
+      </w:r>
+      <w:r>
+        <w:t>entidades</w:t>
+      </w:r>
+      <w:r>
+        <w:t xml:space="preserve"> </w:t>
+      </w:r>
+      <w:r>
+        <w:t xml:space="preserve">e </w:t>
+      </w:r>
+      <w:r>
+        <w:t>sua</w:t>
+      </w:r>
+      <w:r>
+        <w:t xml:space="preserve"> cardinalidade.</w:t>
+      </w:r>
+      <w:bookmarkStart w:id="16" w:name="_GoBack"/>
+      <w:bookmarkEnd w:id="16"/>
     </w:p>
     <w:p>
+      <w:r>
+        <w:rPr>
+          <w:noProof/>
+        </w:rPr>
+        <w:drawing>
+          <wp:inline distT="0" distB="0" distL="0" distR="0" wp14:anchorId="3E453DAB" wp14:editId="3EBCFBF5">
+            <wp:extent cx="5732145" cy="3390900"/>
+            <wp:effectExtent l="0" t="0" r="1905" b="0"/>
+            <wp:docPr id="3" name="Imagem 3" descr="Uma imagem contendo texto, mapa&#10;&#10;Descrição gerada automaticamente"/>
+            <wp:cNvGraphicFramePr>
+              <a:graphicFrameLocks xmlns:a="http://schemas.openxmlformats.org/drawingml/2006/main" noChangeAspect="1"/>
+            </wp:cNvGraphicFramePr>
+            <a:graphic xmlns:a="http://schemas.openxmlformats.org/drawingml/2006/main">
+              <a:graphicData uri="http://schemas.openxmlformats.org/drawingml/2006/picture">
+                <pic:pic xmlns:pic="http://schemas.openxmlformats.org/drawingml/2006/picture">
+                  <pic:nvPicPr>
+                    <pic:cNvPr id="3" name="SP_Med_Group-Modelo_Conceitual_SPMED.png"/>
+                    <pic:cNvPicPr/>
+                  </pic:nvPicPr>
+                  <pic:blipFill>
+                    <a:blip r:embed="rId13"/>
+                    <a:stretch>
+                      <a:fillRect/>
+                    </a:stretch>
+                  </pic:blipFill>
+                  <pic:spPr>
+                    <a:xfrm>
+                      <a:off x="0" y="0"/>
+                      <a:ext cx="5732145" cy="3390900"/>
+                    </a:xfrm>
+                    <a:prstGeom prst="rect">
+                      <a:avLst/>
+                    </a:prstGeom>
+                  </pic:spPr>
+                </pic:pic>
+              </a:graphicData>
+            </a:graphic>
+          </wp:inline>
+        </w:drawing>
+      </w:r>
+    </w:p>
+    <w:p/>
+    <w:p>
       <w:pPr>
         <w:sectPr>
-          <w:footerReference w:type="default" r:id="rId11"/>
+          <w:footerReference w:type="default" r:id="rId14"/>
           <w:pgSz w:w="11907" w:h="16839" w:code="9"/>
           <w:pgMar w:top="1080" w:right="1440" w:bottom="1080" w:left="1440" w:header="720" w:footer="720" w:gutter="0"/>
           <w:cols w:space="720"/>
@@ -2791,29 +3057,21 @@
       <w:pPr>
         <w:pStyle w:val="cabealho2"/>
       </w:pPr>
-      <w:bookmarkStart w:id="16" w:name="_Toc533767851"/>
-      <w:bookmarkStart w:id="17" w:name="_Toc3879738"/>
+      <w:bookmarkStart w:id="17" w:name="_Toc533767851"/>
+      <w:bookmarkStart w:id="18" w:name="_Toc3879738"/>
       <w:r>
         <w:lastRenderedPageBreak/>
         <w:t>Cronograma</w:t>
       </w:r>
-      <w:bookmarkEnd w:id="16"/>
       <w:bookmarkEnd w:id="17"/>
+      <w:bookmarkEnd w:id="18"/>
     </w:p>
     <w:p>
       <w:pPr>
         <w:ind w:firstLine="720"/>
       </w:pPr>
       <w:r>
-        <w:t xml:space="preserve">Links do </w:t>
-      </w:r>
-      <w:proofErr w:type="spellStart"/>
-      <w:r>
-        <w:t>Trello</w:t>
-      </w:r>
-      <w:proofErr w:type="spellEnd"/>
-      <w:r>
-        <w:t xml:space="preserve"> referente ao projeto</w:t>
+        <w:t>Links do Trello referente ao projeto</w:t>
       </w:r>
     </w:p>
     <w:tbl>
@@ -3397,13 +3655,13 @@
       <w:pPr>
         <w:pStyle w:val="cabealho1"/>
       </w:pPr>
-      <w:bookmarkStart w:id="18" w:name="_Toc3879739"/>
-      <w:bookmarkStart w:id="19" w:name="_Toc533767852"/>
+      <w:bookmarkStart w:id="19" w:name="_Toc3879739"/>
+      <w:bookmarkStart w:id="20" w:name="_Toc533767852"/>
       <w:r>
         <w:lastRenderedPageBreak/>
         <w:t>Back-End</w:t>
       </w:r>
-      <w:bookmarkEnd w:id="18"/>
+      <w:bookmarkEnd w:id="19"/>
     </w:p>
     <w:p/>
     <w:p>
@@ -3421,31 +3679,31 @@
       <w:pPr>
         <w:pStyle w:val="cabealho2"/>
       </w:pPr>
-      <w:bookmarkStart w:id="20" w:name="_Toc3879740"/>
+      <w:bookmarkStart w:id="21" w:name="_Toc3879740"/>
       <w:r>
         <w:t>Implementar o banco de dados</w:t>
-      </w:r>
-      <w:bookmarkEnd w:id="20"/>
-    </w:p>
-    <w:p>
-      <w:pPr>
-        <w:ind w:firstLine="720"/>
-      </w:pPr>
-      <w:r>
-        <w:t>Passo a passo para implementar o banco de dados</w:t>
-      </w:r>
-    </w:p>
-    <w:p>
-      <w:pPr>
-        <w:pStyle w:val="cabealho2"/>
-      </w:pPr>
-      <w:bookmarkStart w:id="21" w:name="_Toc3879741"/>
-      <w:r>
-        <w:t>Executar projeto</w:t>
       </w:r>
       <w:bookmarkEnd w:id="21"/>
     </w:p>
     <w:p>
+      <w:pPr>
+        <w:ind w:firstLine="720"/>
+      </w:pPr>
+      <w:r>
+        <w:t>Passo a passo para implementar o banco de dados</w:t>
+      </w:r>
+    </w:p>
+    <w:p>
+      <w:pPr>
+        <w:pStyle w:val="cabealho2"/>
+      </w:pPr>
+      <w:bookmarkStart w:id="22" w:name="_Toc3879741"/>
+      <w:r>
+        <w:t>Executar projeto</w:t>
+      </w:r>
+      <w:bookmarkEnd w:id="22"/>
+    </w:p>
+    <w:p>
       <w:r>
         <w:tab/>
         <w:t>Passo a passo para executar o projeto</w:t>
@@ -3455,39 +3713,29 @@
       <w:pPr>
         <w:pStyle w:val="cabealho2"/>
       </w:pPr>
-      <w:bookmarkStart w:id="22" w:name="_Toc3879742"/>
-      <w:r>
-        <w:t xml:space="preserve">Importar </w:t>
-      </w:r>
-      <w:proofErr w:type="spellStart"/>
-      <w:r>
-        <w:t>Postman</w:t>
-      </w:r>
-      <w:bookmarkEnd w:id="22"/>
-      <w:proofErr w:type="spellEnd"/>
+      <w:bookmarkStart w:id="23" w:name="_Toc3879742"/>
+      <w:r>
+        <w:t>Importar Postman</w:t>
+      </w:r>
+      <w:bookmarkEnd w:id="23"/>
     </w:p>
     <w:p>
       <w:pPr>
         <w:ind w:firstLine="720"/>
       </w:pPr>
       <w:r>
-        <w:t xml:space="preserve">Passo a passo de como importar para o </w:t>
-      </w:r>
-      <w:proofErr w:type="spellStart"/>
-      <w:r>
-        <w:t>postman</w:t>
-      </w:r>
-      <w:proofErr w:type="spellEnd"/>
+        <w:t>Passo a passo de como importar para o postman</w:t>
+      </w:r>
     </w:p>
     <w:p>
       <w:pPr>
         <w:pStyle w:val="cabealho2"/>
       </w:pPr>
-      <w:bookmarkStart w:id="23" w:name="_Toc3879743"/>
+      <w:bookmarkStart w:id="24" w:name="_Toc3879743"/>
       <w:r>
         <w:t>Swagger</w:t>
       </w:r>
-      <w:bookmarkEnd w:id="23"/>
+      <w:bookmarkEnd w:id="24"/>
     </w:p>
     <w:p>
       <w:pPr>
@@ -3518,7 +3766,7 @@
           <w:lang w:eastAsia="en-US"/>
         </w:rPr>
       </w:pPr>
-      <w:bookmarkStart w:id="24" w:name="_Toc3879744"/>
+      <w:bookmarkStart w:id="25" w:name="_Toc3879744"/>
       <w:r>
         <w:rPr>
           <w:lang w:eastAsia="en-US"/>
@@ -3526,8 +3774,8 @@
         <w:lastRenderedPageBreak/>
         <w:t>Funcionalidades</w:t>
       </w:r>
-      <w:bookmarkEnd w:id="19"/>
-      <w:bookmarkEnd w:id="24"/>
+      <w:bookmarkEnd w:id="20"/>
+      <w:bookmarkEnd w:id="25"/>
     </w:p>
     <w:p>
       <w:pPr>
@@ -3543,16 +3791,16 @@
           <w:lang w:eastAsia="en-US"/>
         </w:rPr>
       </w:pPr>
-      <w:bookmarkStart w:id="25" w:name="_Toc533767853"/>
-      <w:bookmarkStart w:id="26" w:name="_Toc3879745"/>
+      <w:bookmarkStart w:id="26" w:name="_Toc533767853"/>
+      <w:bookmarkStart w:id="27" w:name="_Toc3879745"/>
       <w:r>
         <w:rPr>
           <w:lang w:eastAsia="en-US"/>
         </w:rPr>
         <w:t>Web</w:t>
       </w:r>
-      <w:bookmarkEnd w:id="25"/>
       <w:bookmarkEnd w:id="26"/>
+      <w:bookmarkEnd w:id="27"/>
     </w:p>
     <w:p>
       <w:pPr>
@@ -3568,16 +3816,16 @@
           <w:lang w:eastAsia="en-US"/>
         </w:rPr>
       </w:pPr>
-      <w:bookmarkStart w:id="27" w:name="_Toc533767854"/>
-      <w:bookmarkStart w:id="28" w:name="_Toc3879746"/>
+      <w:bookmarkStart w:id="28" w:name="_Toc533767854"/>
+      <w:bookmarkStart w:id="29" w:name="_Toc3879746"/>
       <w:r>
         <w:rPr>
           <w:lang w:eastAsia="en-US"/>
         </w:rPr>
         <w:t>Mobile</w:t>
       </w:r>
-      <w:bookmarkEnd w:id="27"/>
       <w:bookmarkEnd w:id="28"/>
+      <w:bookmarkEnd w:id="29"/>
     </w:p>
     <w:p>
       <w:pPr>
@@ -3606,8 +3854,8 @@
           <w:lang w:eastAsia="en-US"/>
         </w:rPr>
       </w:pPr>
-      <w:bookmarkStart w:id="29" w:name="_Toc533767855"/>
-      <w:bookmarkStart w:id="30" w:name="_Toc3879747"/>
+      <w:bookmarkStart w:id="30" w:name="_Toc533767855"/>
+      <w:bookmarkStart w:id="31" w:name="_Toc3879747"/>
       <w:r>
         <w:rPr>
           <w:lang w:eastAsia="en-US"/>
@@ -3615,8 +3863,8 @@
         <w:lastRenderedPageBreak/>
         <w:t>Protótipos</w:t>
       </w:r>
-      <w:bookmarkEnd w:id="29"/>
       <w:bookmarkEnd w:id="30"/>
+      <w:bookmarkEnd w:id="31"/>
     </w:p>
     <w:p>
       <w:pPr>
@@ -3632,16 +3880,16 @@
           <w:lang w:eastAsia="en-US"/>
         </w:rPr>
       </w:pPr>
-      <w:bookmarkStart w:id="31" w:name="_Toc533767856"/>
-      <w:bookmarkStart w:id="32" w:name="_Toc3879748"/>
+      <w:bookmarkStart w:id="32" w:name="_Toc533767856"/>
+      <w:bookmarkStart w:id="33" w:name="_Toc3879748"/>
       <w:r>
         <w:rPr>
           <w:lang w:eastAsia="en-US"/>
         </w:rPr>
         <w:t>Web</w:t>
       </w:r>
-      <w:bookmarkEnd w:id="31"/>
       <w:bookmarkEnd w:id="32"/>
+      <w:bookmarkEnd w:id="33"/>
     </w:p>
     <w:p>
       <w:pPr>
@@ -3657,16 +3905,16 @@
           <w:lang w:eastAsia="en-US"/>
         </w:rPr>
       </w:pPr>
-      <w:bookmarkStart w:id="33" w:name="_Toc533767857"/>
-      <w:bookmarkStart w:id="34" w:name="_Toc3879749"/>
+      <w:bookmarkStart w:id="34" w:name="_Toc533767857"/>
+      <w:bookmarkStart w:id="35" w:name="_Toc3879749"/>
       <w:r>
         <w:rPr>
           <w:lang w:eastAsia="en-US"/>
         </w:rPr>
         <w:t>Mobile</w:t>
       </w:r>
-      <w:bookmarkEnd w:id="33"/>
       <w:bookmarkEnd w:id="34"/>
+      <w:bookmarkEnd w:id="35"/>
     </w:p>
     <w:p>
       <w:pPr>
@@ -3692,14 +3940,14 @@
       <w:pPr>
         <w:pStyle w:val="cabealho1"/>
       </w:pPr>
-      <w:bookmarkStart w:id="35" w:name="_Toc533767858"/>
-      <w:bookmarkStart w:id="36" w:name="_Toc3879750"/>
+      <w:bookmarkStart w:id="36" w:name="_Toc533767858"/>
+      <w:bookmarkStart w:id="37" w:name="_Toc3879750"/>
       <w:r>
         <w:lastRenderedPageBreak/>
         <w:t>Front-End</w:t>
       </w:r>
-      <w:bookmarkEnd w:id="35"/>
       <w:bookmarkEnd w:id="36"/>
+      <w:bookmarkEnd w:id="37"/>
     </w:p>
     <w:p/>
     <w:p>
@@ -3711,14 +3959,14 @@
       <w:pPr>
         <w:pStyle w:val="cabealho1"/>
       </w:pPr>
-      <w:bookmarkStart w:id="37" w:name="_Toc533767859"/>
-      <w:bookmarkStart w:id="38" w:name="_Toc3879751"/>
+      <w:bookmarkStart w:id="38" w:name="_Toc533767859"/>
+      <w:bookmarkStart w:id="39" w:name="_Toc3879751"/>
       <w:r>
         <w:lastRenderedPageBreak/>
         <w:t>Mobile</w:t>
       </w:r>
-      <w:bookmarkEnd w:id="37"/>
       <w:bookmarkEnd w:id="38"/>
+      <w:bookmarkEnd w:id="39"/>
     </w:p>
     <w:p/>
     <w:p>
@@ -3730,14 +3978,14 @@
       <w:pPr>
         <w:pStyle w:val="cabealho1"/>
       </w:pPr>
-      <w:bookmarkStart w:id="39" w:name="_Toc533767860"/>
-      <w:bookmarkStart w:id="40" w:name="_Toc3879752"/>
+      <w:bookmarkStart w:id="40" w:name="_Toc533767860"/>
+      <w:bookmarkStart w:id="41" w:name="_Toc3879752"/>
       <w:r>
         <w:lastRenderedPageBreak/>
         <w:t>Arquitetura do Projeto</w:t>
       </w:r>
-      <w:bookmarkEnd w:id="39"/>
       <w:bookmarkEnd w:id="40"/>
+      <w:bookmarkEnd w:id="41"/>
     </w:p>
     <w:p/>
     <w:p>
@@ -3749,40 +3997,53 @@
       <w:pPr>
         <w:pStyle w:val="cabealho1"/>
       </w:pPr>
-      <w:bookmarkStart w:id="41" w:name="_Toc533767861"/>
-      <w:bookmarkStart w:id="42" w:name="_Toc3879753"/>
+      <w:bookmarkStart w:id="42" w:name="_Toc533767861"/>
+      <w:bookmarkStart w:id="43" w:name="_Toc3879753"/>
       <w:r>
         <w:lastRenderedPageBreak/>
         <w:t>Referências</w:t>
       </w:r>
-      <w:bookmarkEnd w:id="41"/>
       <w:bookmarkEnd w:id="42"/>
+      <w:bookmarkEnd w:id="43"/>
     </w:p>
     <w:p/>
     <w:p>
       <w:pPr>
         <w:pStyle w:val="cabealho2"/>
       </w:pPr>
-      <w:bookmarkStart w:id="43" w:name="_Toc533767862"/>
-      <w:bookmarkStart w:id="44" w:name="_Toc3879754"/>
+      <w:bookmarkStart w:id="44" w:name="_Toc533767862"/>
+      <w:bookmarkStart w:id="45" w:name="_Toc3879754"/>
       <w:r>
         <w:t>Links</w:t>
       </w:r>
-      <w:bookmarkEnd w:id="43"/>
       <w:bookmarkEnd w:id="44"/>
+      <w:bookmarkEnd w:id="45"/>
+      <w:r>
+        <w:t>:</w:t>
+      </w:r>
+    </w:p>
+    <w:p>
+      <w:hyperlink r:id="rId15" w:history="1">
+        <w:r>
+          <w:rPr>
+            <w:rStyle w:val="Hyperlink"/>
+          </w:rPr>
+          <w:t>https://pt.wikipedia.org/wiki/Modelagem_de_software</w:t>
+        </w:r>
+      </w:hyperlink>
     </w:p>
     <w:p/>
     <w:p>
       <w:pPr>
         <w:pStyle w:val="cabealho2"/>
       </w:pPr>
-      <w:bookmarkStart w:id="45" w:name="_Toc533767863"/>
-      <w:bookmarkStart w:id="46" w:name="_Toc3879755"/>
+      <w:bookmarkStart w:id="46" w:name="_Toc533767863"/>
+      <w:bookmarkStart w:id="47" w:name="_Toc3879755"/>
       <w:r>
         <w:t>Livros</w:t>
       </w:r>
-      <w:bookmarkEnd w:id="45"/>
       <w:bookmarkEnd w:id="46"/>
+      <w:bookmarkEnd w:id="47"/>
     </w:p>
     <w:sectPr>
       <w:pgSz w:w="11907" w:h="16839" w:code="9"/>
@@ -4333,7 +4594,7 @@
       </w:pPr>
     </w:pPrDefault>
   </w:docDefaults>
-  <w:latentStyles w:defLockedState="0" w:defUIPriority="99" w:defSemiHidden="0" w:defUnhideWhenUsed="0" w:defQFormat="0" w:count="375">
+  <w:latentStyles w:defLockedState="0" w:defUIPriority="99" w:defSemiHidden="0" w:defUnhideWhenUsed="0" w:defQFormat="0" w:count="376">
     <w:lsdException w:name="Normal" w:uiPriority="0" w:qFormat="1"/>
     <w:lsdException w:name="heading 1" w:uiPriority="9" w:qFormat="1"/>
     <w:lsdException w:name="heading 2" w:semiHidden="1" w:uiPriority="9" w:unhideWhenUsed="1" w:qFormat="1"/>
@@ -4482,11 +4743,11 @@
     <w:lsdException w:name="Table Elegant" w:semiHidden="1" w:unhideWhenUsed="1"/>
     <w:lsdException w:name="Table Professional" w:semiHidden="1" w:unhideWhenUsed="1"/>
     <w:lsdException w:name="Table Subtle 1" w:semiHidden="1" w:unhideWhenUsed="1"/>
+    <w:lsdException w:name="Table Subtle 2" w:semiHidden="1" w:unhideWhenUsed="1"/>
     <w:lsdException w:name="Table Web 1" w:semiHidden="1" w:unhideWhenUsed="1"/>
     <w:lsdException w:name="Table Web 2" w:semiHidden="1" w:unhideWhenUsed="1"/>
     <w:lsdException w:name="Balloon Text" w:semiHidden="1" w:unhideWhenUsed="1"/>
     <w:lsdException w:name="Table Grid" w:uiPriority="39"/>
-    <w:lsdException w:name="Table Theme" w:semiHidden="1" w:unhideWhenUsed="1"/>
     <w:lsdException w:name="Placeholder Text" w:semiHidden="1"/>
     <w:lsdException w:name="No Spacing" w:uiPriority="1" w:qFormat="1"/>
     <w:lsdException w:name="Light Shading" w:uiPriority="60"/>
@@ -4706,6 +4967,7 @@
     <w:lsdException w:name="Smart Hyperlink" w:semiHidden="1" w:unhideWhenUsed="1"/>
     <w:lsdException w:name="Hashtag" w:semiHidden="1" w:unhideWhenUsed="1"/>
     <w:lsdException w:name="Unresolved Mention" w:semiHidden="1" w:unhideWhenUsed="1"/>
+    <w:lsdException w:name="Smart Link" w:semiHidden="1" w:unhideWhenUsed="1"/>
   </w:latentStyles>
   <w:style w:type="paragraph" w:default="1" w:styleId="Normal">
     <w:name w:val="Normal"/>
@@ -5802,7 +6064,7 @@
     <w:sig w:usb0="00000000" w:usb1="10000000" w:usb2="00000000" w:usb3="00000000" w:csb0="80000000" w:csb1="00000000"/>
   </w:font>
   <w:font w:name="Garamond">
-    <w:panose1 w:val="02020404030301010803"/>
+    <w:altName w:val="Garamond"/>
     <w:charset w:val="00"/>
     <w:family w:val="roman"/>
     <w:pitch w:val="variable"/>
@@ -5817,7 +6079,6 @@
     <w:sig w:usb0="E00002FF" w:usb1="6AC7FDFB" w:usb2="08000012" w:usb3="00000000" w:csb0="0002009F" w:csb1="00000000"/>
   </w:font>
   <w:font w:name="Century Gothic">
-    <w:panose1 w:val="020B0502020202020204"/>
     <w:charset w:val="00"/>
     <w:family w:val="swiss"/>
     <w:pitch w:val="variable"/>
@@ -5836,14 +6097,14 @@
     <w:charset w:val="00"/>
     <w:family w:val="swiss"/>
     <w:pitch w:val="variable"/>
-    <w:sig w:usb0="E0002AFF" w:usb1="C000247B" w:usb2="00000009" w:usb3="00000000" w:csb0="000001FF" w:csb1="00000000"/>
+    <w:sig w:usb0="E4002EFF" w:usb1="C000247B" w:usb2="00000009" w:usb3="00000000" w:csb0="000001FF" w:csb1="00000000"/>
   </w:font>
   <w:font w:name="Calibri Light">
     <w:panose1 w:val="020F0302020204030204"/>
     <w:charset w:val="00"/>
     <w:family w:val="swiss"/>
     <w:pitch w:val="variable"/>
-    <w:sig w:usb0="E0002AFF" w:usb1="C000247B" w:usb2="00000009" w:usb3="00000000" w:csb0="000001FF" w:csb1="00000000"/>
+    <w:sig w:usb0="E4002EFF" w:usb1="C000247B" w:usb2="00000009" w:usb3="00000000" w:csb0="000001FF" w:csb1="00000000"/>
   </w:font>
 </w:fonts>
 </file>
@@ -5911,7 +6172,7 @@
       </w:pPr>
     </w:pPrDefault>
   </w:docDefaults>
-  <w:latentStyles w:defLockedState="0" w:defUIPriority="99" w:defSemiHidden="0" w:defUnhideWhenUsed="0" w:defQFormat="0" w:count="375">
+  <w:latentStyles w:defLockedState="0" w:defUIPriority="99" w:defSemiHidden="0" w:defUnhideWhenUsed="0" w:defQFormat="0" w:count="376">
     <w:lsdException w:name="Normal" w:uiPriority="0" w:qFormat="1"/>
     <w:lsdException w:name="heading 1" w:uiPriority="9" w:qFormat="1"/>
     <w:lsdException w:name="heading 2" w:semiHidden="1" w:uiPriority="9" w:unhideWhenUsed="1" w:qFormat="1"/>
@@ -6060,11 +6321,11 @@
     <w:lsdException w:name="Table Elegant" w:semiHidden="1" w:unhideWhenUsed="1"/>
     <w:lsdException w:name="Table Professional" w:semiHidden="1" w:unhideWhenUsed="1"/>
     <w:lsdException w:name="Table Subtle 1" w:semiHidden="1" w:unhideWhenUsed="1"/>
+    <w:lsdException w:name="Table Subtle 2" w:semiHidden="1" w:unhideWhenUsed="1"/>
     <w:lsdException w:name="Table Web 1" w:semiHidden="1" w:unhideWhenUsed="1"/>
     <w:lsdException w:name="Table Web 2" w:semiHidden="1" w:unhideWhenUsed="1"/>
     <w:lsdException w:name="Balloon Text" w:semiHidden="1" w:unhideWhenUsed="1"/>
     <w:lsdException w:name="Table Grid" w:uiPriority="39"/>
-    <w:lsdException w:name="Table Theme" w:semiHidden="1" w:unhideWhenUsed="1"/>
     <w:lsdException w:name="Placeholder Text" w:semiHidden="1"/>
     <w:lsdException w:name="No Spacing" w:uiPriority="1" w:qFormat="1"/>
     <w:lsdException w:name="Light Shading" w:uiPriority="60"/>
@@ -6284,6 +6545,7 @@
     <w:lsdException w:name="Smart Hyperlink" w:semiHidden="1" w:unhideWhenUsed="1"/>
     <w:lsdException w:name="Hashtag" w:semiHidden="1" w:unhideWhenUsed="1"/>
     <w:lsdException w:name="Unresolved Mention" w:semiHidden="1" w:unhideWhenUsed="1"/>
+    <w:lsdException w:name="Smart Link" w:semiHidden="1" w:unhideWhenUsed="1"/>
   </w:latentStyles>
   <w:style w:type="paragraph" w:default="1" w:styleId="Normal">
     <w:name w:val="Normal"/>
@@ -6592,7 +6854,7 @@
 </file>
 
 <file path=customXml/itemProps3.xml><?xml version="1.0" encoding="utf-8"?>
-<ds:datastoreItem xmlns:ds="http://schemas.openxmlformats.org/officeDocument/2006/customXml" ds:itemID="{8D7FC226-86D0-4427-BFC9-DDD68100014A}">
+<ds:datastoreItem xmlns:ds="http://schemas.openxmlformats.org/officeDocument/2006/customXml" ds:itemID="{A57211CC-0DC8-4AF3-8F81-2FECC4D128BD}">
   <ds:schemaRefs>
     <ds:schemaRef ds:uri="http://schemas.openxmlformats.org/officeDocument/2006/bibliography"/>
   </ds:schemaRefs>

</xml_diff>